<commit_message>
Short Story Assignment Submission
</commit_message>
<xml_diff>
--- a/Short-Story-Assignment/A Survey Indoor Scene Understanding 2.5-3D for autonomous agents.docx
+++ b/Short-Story-Assignment/A Survey Indoor Scene Understanding 2.5-3D for autonomous agents.docx
@@ -98,15 +98,7 @@
         <w:jc w:val="both"/>
       </w:pPr>
       <w:r>
-        <w:t xml:space="preserve">The article provides a background on visual scene understanding of indoor environments and what method can be applied on each stage. The article covers at a high-level indoor scene understanding in a step wise approach with steps image recognition, object detection, semantic segmentation, physics-based reasoning, object pose estimation, 3D reconstruction, saliency prediction, and a holistic approach. The performance metrics used for evaluation in different steps can be seen at last of article. Before proceeding it would be better to highlight that the article is not having any codes that will be required to achieve the results for indoor object detection but discusses on techniques and approach for the same. The code can be referred independently. For detailed code feel free to reach out on respective </w:t>
-      </w:r>
-      <w:proofErr w:type="spellStart"/>
-      <w:r>
-        <w:t>github</w:t>
-      </w:r>
-      <w:proofErr w:type="spellEnd"/>
-      <w:r>
-        <w:t>. Also, it is assumed that reader is familiar with CNN, RNN, Encoder decoder architecture, MRF (Markov random field), Decision Forest (Not decision trees), and SVM as we will be talking about these techniques and using at various stages and their detailed explanations are not given in the article.</w:t>
+        <w:t>The article provides a background on visual scene understanding of indoor environments and what method can be applied on each stage. The article covers at a high-level indoor scene understanding in a step wise approach with steps image recognition, object detection, semantic segmentation, physics-based reasoning, object pose estimation, 3D reconstruction, saliency prediction, and a holistic approach. The performance metrics used for evaluation in different steps can be seen at last of article. Before proceeding it would be better to highlight that the article is not having any codes that will be required to achieve the results for indoor object detection but discusses on techniques and approach for the same. The code can be referred independently. For detailed code feel free to reach out on respective github. Also, it is assumed that reader is familiar with CNN, RNN, Encoder decoder architecture, MRF (Markov random field), Decision Forest (Not decision trees), and SVM as we will be talking about these techniques and using at various stages and their detailed explanations are not given in the article.</w:t>
       </w:r>
       <w:r>
         <w:t xml:space="preserve"> </w:t>
@@ -380,15 +372,7 @@
         <w:t>Point Cloud</w:t>
       </w:r>
       <w:r>
-        <w:t xml:space="preserve">: A ‘point cloud’ is a collection of data points in 3D space. The combination of these points can be used to describe the geometry of the individual object or the complete scene. Every point in the point cloud is defined by x, </w:t>
-      </w:r>
-      <w:proofErr w:type="gramStart"/>
-      <w:r>
-        <w:t>y</w:t>
-      </w:r>
-      <w:proofErr w:type="gramEnd"/>
-      <w:r>
-        <w:t xml:space="preserve"> and z coordinates</w:t>
+        <w:t>: A ‘point cloud’ is a collection of data points in 3D space. The combination of these points can be used to describe the geometry of the individual object or the complete scene. Every point in the point cloud is defined by x, y and z coordinates</w:t>
       </w:r>
     </w:p>
     <w:p>
@@ -437,19 +421,10 @@
         <w:t>Octree Representations</w:t>
       </w:r>
       <w:r>
-        <w:t xml:space="preserve">: An octree is a </w:t>
-      </w:r>
-      <w:proofErr w:type="spellStart"/>
-      <w:r>
-        <w:t>voxelized</w:t>
-      </w:r>
-      <w:proofErr w:type="spellEnd"/>
-      <w:r>
-        <w:t xml:space="preserve"> representation of a 3D shape that provides high compactness. The underlying data structure is a tree where each node has eight children </w:t>
-      </w:r>
-    </w:p>
-    <w:p>
-      <w:proofErr w:type="spellStart"/>
+        <w:t xml:space="preserve">: An octree is a voxelized representation of a 3D shape that provides high compactness. The underlying data structure is a tree where each node has eight children </w:t>
+      </w:r>
+    </w:p>
+    <w:p>
       <w:r>
         <w:rPr>
           <w:b/>
@@ -457,17 +432,8 @@
         </w:rPr>
         <w:t>Stixels</w:t>
       </w:r>
-      <w:proofErr w:type="spellEnd"/>
-      <w:r>
-        <w:t xml:space="preserve">: The idea of </w:t>
-      </w:r>
-      <w:proofErr w:type="spellStart"/>
-      <w:r>
-        <w:t>stixels</w:t>
-      </w:r>
-      <w:proofErr w:type="spellEnd"/>
-      <w:r>
-        <w:t xml:space="preserve"> is to reduce the gap between pixel and object level information, thus reducing the number of pixels in a scene to few hundreds</w:t>
+      <w:r>
+        <w:t>: The idea of stixels is to reduce the gap between pixel and object level information, thus reducing the number of pixels in a scene to few hundreds</w:t>
       </w:r>
     </w:p>
     <w:p>
@@ -637,15 +603,7 @@
         <w:t>understanding is image recognition</w:t>
       </w:r>
       <w:r>
-        <w:t>. This will further lay down steps for Information about the scene or object category and can help in more sophisticated tasks such as scene segmentation and object detection</w:t>
-      </w:r>
-      <w:proofErr w:type="gramStart"/>
-      <w:r>
-        <w:t xml:space="preserve">.  </w:t>
-      </w:r>
-      <w:proofErr w:type="gramEnd"/>
-      <w:r>
-        <w:t xml:space="preserve">The key challenges </w:t>
+        <w:t xml:space="preserve">. This will further lay down steps for Information about the scene or object category and can help in more sophisticated tasks such as scene segmentation and object detection.  The key challenges </w:t>
       </w:r>
       <w:r>
         <w:t xml:space="preserve">in image recognition are: </w:t>
@@ -715,15 +673,7 @@
         <w:t>Using</w:t>
       </w:r>
       <w:r>
-        <w:t xml:space="preserve"> the </w:t>
-      </w:r>
-      <w:proofErr w:type="spellStart"/>
-      <w:r>
-        <w:t>Phong</w:t>
-      </w:r>
-      <w:proofErr w:type="spellEnd"/>
-      <w:r>
-        <w:t xml:space="preserve"> reflection method  to render 2D views of 3D shapes. Afterwards, a pre-trained VGG-M network was fine-tuned on these rendered views. To aggregate the complementary information across different views, each rendered view was passed through the first part of the network (CNN1) separately, and the results across views were combined using element-wise maximum operation at the pooling layer before passing them through the rest of network (CNN2, see Figure below). MVCNN thus combines the multiple view information to better recognize 3D shapes</w:t>
+        <w:t xml:space="preserve"> the Phong reflection method  to render 2D views of 3D shapes. Afterwards, a pre-trained VGG-M network was fine-tuned on these rendered views. To aggregate the complementary information across different views, each rendered view was passed through the first part of the network (CNN1) separately, and the results across views were combined using element-wise maximum operation at the pooling layer before passing them through the rest of network (CNN2, see Figure below). MVCNN thus combines the multiple view information to better recognize 3D shapes</w:t>
       </w:r>
       <w:r>
         <w:t xml:space="preserve">. For full code access on how MVCNN works click here: </w:t>
@@ -953,15 +903,7 @@
     </w:p>
     <w:p>
       <w:r>
-        <w:t xml:space="preserve">This task relates to the labeling of each pixel in an image with its corresponding semantically meaningful category. The key challenges for semantic segmentation </w:t>
-      </w:r>
-      <w:proofErr w:type="gramStart"/>
-      <w:r>
-        <w:t>is</w:t>
-      </w:r>
-      <w:proofErr w:type="gramEnd"/>
-      <w:r>
-        <w:t xml:space="preserve"> :</w:t>
+        <w:t>This task relates to the labeling of each pixel in an image with its corresponding semantically meaningful category. The key challenges for semantic segmentation is :</w:t>
       </w:r>
     </w:p>
     <w:p>
@@ -1046,15 +988,7 @@
     <w:p>
       <w:r>
         <w:lastRenderedPageBreak/>
-        <w:t xml:space="preserve">To enable a fully learnable system, the CRF is implemented as a differentiable recurrent network. Local context is incorporate in the proposed scheme by obtaining a </w:t>
-      </w:r>
-      <w:proofErr w:type="spellStart"/>
-      <w:r>
-        <w:t>voxelized</w:t>
-      </w:r>
-      <w:proofErr w:type="spellEnd"/>
-      <w:r>
-        <w:t xml:space="preserve"> representation at a coarse scale, and the predictions over voxels are used as the unary potentials in the CRF model (see Figure</w:t>
+        <w:t>To enable a fully learnable system, the CRF is implemented as a differentiable recurrent network. Local context is incorporate in the proposed scheme by obtaining a voxelized representation at a coarse scale, and the predictions over voxels are used as the unary potentials in the CRF model (see Figure</w:t>
       </w:r>
       <w:r>
         <w:t xml:space="preserve"> below</w:t>
@@ -1302,15 +1236,7 @@
       </w:pPr>
       <w:r>
         <w:lastRenderedPageBreak/>
-        <w:t xml:space="preserve">Object’s pose can vary significantly from one scene to another; </w:t>
-      </w:r>
-      <w:proofErr w:type="gramStart"/>
-      <w:r>
-        <w:t>therefore</w:t>
-      </w:r>
-      <w:proofErr w:type="gramEnd"/>
-      <w:r>
-        <w:t xml:space="preserve"> algorithm should be invariant to these changes.</w:t>
+        <w:t>Object’s pose can vary significantly from one scene to another; therefore algorithm should be invariant to these changes.</w:t>
       </w:r>
     </w:p>
     <w:p>
@@ -1488,15 +1414,7 @@
     </w:p>
     <w:p>
       <w:r>
-        <w:t xml:space="preserve">Humans visualize and interpret surrounding environments in 3D. The 3D reasoning about an object or a scene allows a deeper understanding of the mechanics, </w:t>
-      </w:r>
-      <w:proofErr w:type="gramStart"/>
-      <w:r>
-        <w:t>shape</w:t>
-      </w:r>
-      <w:proofErr w:type="gramEnd"/>
-      <w:r>
-        <w:t xml:space="preserve"> and 3D texture characteristics. For this purpose, it is often desirable to recover the full 3D shape from a single or multiple RGB-D images. The key challenges for 3D reconstruction are:</w:t>
+        <w:t>Humans visualize and interpret surrounding environments in 3D. The 3D reasoning about an object or a scene allows a deeper understanding of the mechanics, shape and 3D texture characteristics. For this purpose, it is often desirable to recover the full 3D shape from a single or multiple RGB-D images. The key challenges for 3D reconstruction are:</w:t>
       </w:r>
     </w:p>
     <w:p>
@@ -1520,15 +1438,7 @@
         </w:numPr>
       </w:pPr>
       <w:r>
-        <w:t xml:space="preserve">This problem poses a significant challenge due to sensor noise, low depth resolution, missing </w:t>
-      </w:r>
-      <w:proofErr w:type="gramStart"/>
-      <w:r>
-        <w:t>data</w:t>
-      </w:r>
-      <w:proofErr w:type="gramEnd"/>
-      <w:r>
-        <w:t xml:space="preserve"> and quantization errors.</w:t>
+        <w:t>This problem poses a significant challenge due to sensor noise, low depth resolution, missing data and quantization errors.</w:t>
       </w:r>
     </w:p>
     <w:p>
@@ -1685,7 +1595,13 @@
     </w:p>
     <w:p>
       <w:r>
-        <w:t xml:space="preserve">Based on the insight that salient objects are likely to appear at different depths, we can use a multistage model where local, global and background contrast-based cues were used to predict a rough estimate of saliency. This initial saliency estimate </w:t>
+        <w:t xml:space="preserve">Based on the insight that salient objects are likely to appear at different depths, we can use a multistage model where local, global and background contrast-based cues </w:t>
+      </w:r>
+      <w:r>
+        <w:t>are</w:t>
+      </w:r>
+      <w:r>
+        <w:t xml:space="preserve"> used to predict a rough estimate of saliency. This initial saliency estimate </w:t>
       </w:r>
       <w:r>
         <w:t>can be</w:t>
@@ -1792,15 +1708,7 @@
         </w:numPr>
       </w:pPr>
       <w:r>
-        <w:t xml:space="preserve">Efficient training and inference </w:t>
-      </w:r>
-      <w:proofErr w:type="gramStart"/>
-      <w:r>
-        <w:t>is</w:t>
-      </w:r>
-      <w:proofErr w:type="gramEnd"/>
-      <w:r>
-        <w:t xml:space="preserve"> difficult due to the requirement of reasoning at multiple levels of scene decomposition.</w:t>
+        <w:t>Efficient training and inference is difficult due to the requirement of reasoning at multiple levels of scene decomposition.</w:t>
       </w:r>
     </w:p>
     <w:p>
@@ -1976,15 +1884,7 @@
     </w:p>
     <w:p>
       <w:r>
-        <w:t xml:space="preserve">Object detection is the task of recognizing each object instance and its category. Average precision (AP) is a commonly used metric to measure an object detector’s performance: (TP is true </w:t>
-      </w:r>
-      <w:proofErr w:type="gramStart"/>
-      <w:r>
-        <w:t>positive</w:t>
-      </w:r>
-      <w:proofErr w:type="gramEnd"/>
-      <w:r>
-        <w:t xml:space="preserve"> and FP is false positive)</w:t>
+        <w:t>Object detection is the task of recognizing each object instance and its category. Average precision (AP) is a commonly used metric to measure an object detector’s performance: (TP is true positive and FP is false positive)</w:t>
       </w:r>
     </w:p>
     <w:p>
@@ -2052,15 +1952,7 @@
     </w:p>
     <w:p>
       <w:r>
-        <w:t xml:space="preserve">Saliency prediction deals with the detection of important objects and events in a scene. There are many evaluation metrics for saliency prediction including Similarity, Normalized </w:t>
-      </w:r>
-      <w:proofErr w:type="spellStart"/>
-      <w:r>
-        <w:t>Scanpath</w:t>
-      </w:r>
-      <w:proofErr w:type="spellEnd"/>
-      <w:r>
-        <w:t xml:space="preserve"> Saliency (NSS) and F-measure (F-beta).</w:t>
+        <w:t>Saliency prediction deals with the detection of important objects and events in a scene. There are many evaluation metrics for saliency prediction including Similarity, Normalized Scanpath Saliency (NSS) and F-measure (F-beta).</w:t>
       </w:r>
     </w:p>
     <w:p>
@@ -2213,15 +2105,7 @@
     </w:p>
     <w:p>
       <w:r>
-        <w:t xml:space="preserve">Semantic segmentation is the task that involves labeling each pixel </w:t>
-      </w:r>
-      <w:proofErr w:type="gramStart"/>
-      <w:r>
-        <w:t>in a given</w:t>
-      </w:r>
-      <w:proofErr w:type="gramEnd"/>
-      <w:r>
-        <w:t xml:space="preserve"> image by its corresponding class:</w:t>
+        <w:t>Semantic segmentation is the task that involves labeling each pixel in a given image by its corresponding class:</w:t>
       </w:r>
     </w:p>
     <w:p>
@@ -2268,87 +2152,7 @@
     </w:p>
     <w:p>
       <w:r>
-        <w:t xml:space="preserve">Where, </w:t>
-      </w:r>
-      <w:proofErr w:type="spellStart"/>
-      <w:r>
-        <w:t>MIoU</w:t>
-      </w:r>
-      <w:proofErr w:type="spellEnd"/>
-      <w:r>
-        <w:t xml:space="preserve"> stands for Mean Intersection over Union, </w:t>
-      </w:r>
-      <w:proofErr w:type="spellStart"/>
-      <w:r>
-        <w:t>FIoU</w:t>
-      </w:r>
-      <w:proofErr w:type="spellEnd"/>
-      <w:r>
-        <w:t xml:space="preserve"> denotes Frequency weighted Intersection over Union, </w:t>
-      </w:r>
-      <w:proofErr w:type="spellStart"/>
-      <w:r>
-        <w:t>n_cl</w:t>
-      </w:r>
-      <w:proofErr w:type="spellEnd"/>
-      <w:r>
-        <w:t xml:space="preserve"> are the number of different classes, </w:t>
-      </w:r>
-      <w:proofErr w:type="spellStart"/>
-      <w:r>
-        <w:t>n_ii</w:t>
-      </w:r>
-      <w:proofErr w:type="spellEnd"/>
-      <w:r>
-        <w:t xml:space="preserve"> is the number of pixels of class </w:t>
-      </w:r>
-      <w:proofErr w:type="spellStart"/>
-      <w:r>
-        <w:t>i</w:t>
-      </w:r>
-      <w:proofErr w:type="spellEnd"/>
-      <w:r>
-        <w:t xml:space="preserve"> predicted to belong to class </w:t>
-      </w:r>
-      <w:proofErr w:type="spellStart"/>
-      <w:r>
-        <w:t>i</w:t>
-      </w:r>
-      <w:proofErr w:type="spellEnd"/>
-      <w:r>
-        <w:t xml:space="preserve">, </w:t>
-      </w:r>
-      <w:proofErr w:type="spellStart"/>
-      <w:r>
-        <w:t>n_ji</w:t>
-      </w:r>
-      <w:proofErr w:type="spellEnd"/>
-      <w:r>
-        <w:t xml:space="preserve"> is the number of pixels of class </w:t>
-      </w:r>
-      <w:proofErr w:type="spellStart"/>
-      <w:r>
-        <w:t>i</w:t>
-      </w:r>
-      <w:proofErr w:type="spellEnd"/>
-      <w:r>
-        <w:t xml:space="preserve"> predicted to belong to class j and </w:t>
-      </w:r>
-      <w:proofErr w:type="spellStart"/>
-      <w:r>
-        <w:t>t_i</w:t>
-      </w:r>
-      <w:proofErr w:type="spellEnd"/>
-      <w:r>
-        <w:t xml:space="preserve">  is the total number of pixels belong to class </w:t>
-      </w:r>
-      <w:proofErr w:type="spellStart"/>
-      <w:r>
-        <w:t>i</w:t>
-      </w:r>
-      <w:proofErr w:type="spellEnd"/>
-      <w:r>
-        <w:t>.</w:t>
+        <w:t>Where, MIoU stands for Mean Intersection over Union, FIoU denotes Frequency weighted Intersection over Union, n_cl are the number of different classes, n_ii is the number of pixels of class i predicted to belong to class i, n_ji is the number of pixels of class i predicted to belong to class j and t_i  is the total number of pixels belong to class i.</w:t>
       </w:r>
     </w:p>
     <w:p>
@@ -2479,55 +2283,7 @@
     </w:p>
     <w:p>
       <w:r>
-        <w:t xml:space="preserve">where </w:t>
-      </w:r>
-      <w:proofErr w:type="spellStart"/>
-      <w:r>
-        <w:t>v_ii</w:t>
-      </w:r>
-      <w:proofErr w:type="spellEnd"/>
-      <w:r>
-        <w:t xml:space="preserve"> is the number of voxels of class </w:t>
-      </w:r>
-      <w:proofErr w:type="spellStart"/>
-      <w:r>
-        <w:t>i</w:t>
-      </w:r>
-      <w:proofErr w:type="spellEnd"/>
-      <w:r>
-        <w:t xml:space="preserve"> predicted to belong to class </w:t>
-      </w:r>
-      <w:proofErr w:type="spellStart"/>
-      <w:r>
-        <w:t>i</w:t>
-      </w:r>
-      <w:proofErr w:type="spellEnd"/>
-      <w:r>
-        <w:t xml:space="preserve">, </w:t>
-      </w:r>
-      <w:proofErr w:type="spellStart"/>
-      <w:r>
-        <w:t>v_ji</w:t>
-      </w:r>
-      <w:proofErr w:type="spellEnd"/>
-      <w:r>
-        <w:t xml:space="preserve"> is the number of voxels of class I predicted to belong to class j and </w:t>
-      </w:r>
-      <w:proofErr w:type="spellStart"/>
-      <w:r>
-        <w:t>Ti</w:t>
-      </w:r>
-      <w:proofErr w:type="spellEnd"/>
-      <w:r>
-        <w:t xml:space="preserve">  is the total number of voxels belong to class </w:t>
-      </w:r>
-      <w:proofErr w:type="spellStart"/>
-      <w:r>
-        <w:t>i</w:t>
-      </w:r>
-      <w:proofErr w:type="spellEnd"/>
-      <w:r>
-        <w:t>.</w:t>
+        <w:t>where v_ii is the number of voxels of class i predicted to belong to class i, v_ji is the number of voxels of class I predicted to belong to class j and Ti  is the total number of voxels belong to class i.</w:t>
       </w:r>
     </w:p>
     <w:p>
@@ -2540,15 +2296,7 @@
     </w:p>
     <w:p>
       <w:r>
-        <w:t xml:space="preserve">Computer vision and Deep vision is a branch fairly in its infancy and have evolved considerably in past decade itself. The approaches outlined are the ones that have been recent and are being used generally in 2014-2020. These approaches might be replaced with better algorithms as more and more research </w:t>
-      </w:r>
-      <w:proofErr w:type="gramStart"/>
-      <w:r>
-        <w:t>is</w:t>
-      </w:r>
-      <w:proofErr w:type="gramEnd"/>
-      <w:r>
-        <w:t xml:space="preserve"> being carried out in these areas. If you are planning to build an application or model which needs to detect indoor environment, then approach outlined above can be especially useful for preliminary design and can be expanded from there on itself based on specific use case for your application or Robotic agents. </w:t>
+        <w:t xml:space="preserve">Computer vision and Deep vision is a branch fairly in its infancy and have evolved considerably in past decade itself. The approaches outlined are the ones that have been recent and are being used generally in 2014-2020. These approaches might be replaced with better algorithms as more and more research is being carried out in these areas. If you are planning to build an application or model which needs to detect indoor environment, then approach outlined above can be especially useful for preliminary design and can be expanded from there on itself based on specific use case for your application or Robotic agents. </w:t>
       </w:r>
     </w:p>
     <w:p>

</xml_diff>